<commit_message>
sql third and fourth assignment completed
</commit_message>
<xml_diff>
--- a/sql assignment1.docx
+++ b/sql assignment1.docx
@@ -8807,48 +8807,207 @@
           <w:lang w:val="en-GB"/>
         </w:rPr>
       </w:pPr>
+    </w:p>
+    <w:p>
+      <w:pPr>
+        <w:rPr>
+          <w:b/>
+          <w:lang w:val="en-GB"/>
+        </w:rPr>
+      </w:pPr>
+      <w:r>
+        <w:rPr>
+          <w:b/>
+          <w:lang w:val="en-GB"/>
+        </w:rPr>
+        <w:t>O)</w:t>
+      </w:r>
+    </w:p>
+    <w:p>
+      <w:pPr>
+        <w:rPr>
+          <w:lang w:val="en-GB"/>
+        </w:rPr>
+      </w:pPr>
+      <w:r>
+        <w:rPr>
+          <w:lang w:val="en-GB"/>
+        </w:rPr>
+        <w:t>UPDATE worker</w:t>
+      </w:r>
+    </w:p>
+    <w:p>
+      <w:pPr>
+        <w:rPr>
+          <w:lang w:val="en-GB"/>
+        </w:rPr>
+      </w:pPr>
+      <w:r>
+        <w:rPr>
+          <w:lang w:val="en-GB"/>
+        </w:rPr>
+        <w:t xml:space="preserve">SET </w:t>
+      </w:r>
+      <w:proofErr w:type="spellStart"/>
+      <w:r>
+        <w:rPr>
+          <w:lang w:val="en-GB"/>
+        </w:rPr>
+        <w:t>first_name</w:t>
+      </w:r>
+      <w:proofErr w:type="spellEnd"/>
+      <w:r>
+        <w:rPr>
+          <w:lang w:val="en-GB"/>
+        </w:rPr>
+        <w:t>=</w:t>
+      </w:r>
+      <w:proofErr w:type="spellStart"/>
+      <w:r>
+        <w:rPr>
+          <w:lang w:val="en-GB"/>
+        </w:rPr>
+        <w:t>last_name</w:t>
+      </w:r>
+      <w:proofErr w:type="gramStart"/>
+      <w:r>
+        <w:rPr>
+          <w:lang w:val="en-GB"/>
+        </w:rPr>
+        <w:t>,last</w:t>
+      </w:r>
+      <w:proofErr w:type="gramEnd"/>
+      <w:r>
+        <w:rPr>
+          <w:lang w:val="en-GB"/>
+        </w:rPr>
+        <w:t>_name</w:t>
+      </w:r>
+      <w:proofErr w:type="spellEnd"/>
+      <w:r>
+        <w:rPr>
+          <w:lang w:val="en-GB"/>
+        </w:rPr>
+        <w:t>=</w:t>
+      </w:r>
+      <w:proofErr w:type="spellStart"/>
+      <w:r>
+        <w:rPr>
+          <w:lang w:val="en-GB"/>
+        </w:rPr>
+        <w:t>first_name</w:t>
+      </w:r>
+      <w:proofErr w:type="spellEnd"/>
+      <w:r>
+        <w:rPr>
+          <w:lang w:val="en-GB"/>
+        </w:rPr>
+        <w:t>;</w:t>
+      </w:r>
+    </w:p>
+    <w:p>
+      <w:pPr>
+        <w:rPr>
+          <w:lang w:val="en-GB"/>
+        </w:rPr>
+      </w:pPr>
+      <w:r>
+        <w:rPr>
+          <w:lang w:val="en-GB"/>
+        </w:rPr>
+        <w:t>UPDATE 8</w:t>
+      </w:r>
+    </w:p>
+    <w:p>
+      <w:pPr>
+        <w:rPr>
+          <w:lang w:val="en-GB"/>
+        </w:rPr>
+      </w:pPr>
+      <w:r>
+        <w:rPr>
+          <w:lang w:val="en-GB"/>
+        </w:rPr>
+        <w:t xml:space="preserve">SELECT </w:t>
+      </w:r>
+      <w:proofErr w:type="spellStart"/>
+      <w:r>
+        <w:rPr>
+          <w:lang w:val="en-GB"/>
+        </w:rPr>
+        <w:t>worker_id</w:t>
+      </w:r>
+      <w:proofErr w:type="gramStart"/>
+      <w:r>
+        <w:rPr>
+          <w:lang w:val="en-GB"/>
+        </w:rPr>
+        <w:t>,first</w:t>
+      </w:r>
+      <w:proofErr w:type="gramEnd"/>
+      <w:r>
+        <w:rPr>
+          <w:lang w:val="en-GB"/>
+        </w:rPr>
+        <w:t>_name,last_name</w:t>
+      </w:r>
+      <w:proofErr w:type="spellEnd"/>
+    </w:p>
+    <w:p>
+      <w:pPr>
+        <w:rPr>
+          <w:lang w:val="en-GB"/>
+        </w:rPr>
+      </w:pPr>
+      <w:r>
+        <w:rPr>
+          <w:lang w:val="en-GB"/>
+        </w:rPr>
+        <w:t>FROM worker;</w:t>
+      </w:r>
+    </w:p>
+    <w:p>
+      <w:pPr>
+        <w:rPr>
+          <w:lang w:val="en-GB"/>
+        </w:rPr>
+      </w:pPr>
+    </w:p>
+    <w:p>
+      <w:pPr>
+        <w:rPr>
+          <w:lang w:val="en-GB"/>
+        </w:rPr>
+      </w:pPr>
       <w:bookmarkStart w:id="13" w:name="_GoBack"/>
       <w:bookmarkEnd w:id="13"/>
     </w:p>
     <w:p>
       <w:pPr>
         <w:rPr>
-          <w:b/>
-          <w:lang w:val="en-GB"/>
-        </w:rPr>
-      </w:pPr>
-      <w:r>
-        <w:rPr>
-          <w:b/>
-          <w:lang w:val="en-GB"/>
-        </w:rPr>
-        <w:t>O)</w:t>
-      </w:r>
-    </w:p>
-    <w:p>
-      <w:pPr>
-        <w:rPr>
-          <w:lang w:val="en-GB"/>
-        </w:rPr>
-      </w:pPr>
-      <w:r>
-        <w:rPr>
-          <w:lang w:val="en-GB"/>
-        </w:rPr>
-        <w:t>UPDATE worker</w:t>
-      </w:r>
-    </w:p>
-    <w:p>
-      <w:pPr>
-        <w:rPr>
-          <w:lang w:val="en-GB"/>
-        </w:rPr>
-      </w:pPr>
-      <w:r>
-        <w:rPr>
-          <w:lang w:val="en-GB"/>
-        </w:rPr>
-        <w:t xml:space="preserve">SET </w:t>
+          <w:lang w:val="en-GB"/>
+        </w:rPr>
+      </w:pPr>
+      <w:r>
+        <w:rPr>
+          <w:lang w:val="en-GB"/>
+        </w:rPr>
+        <w:lastRenderedPageBreak/>
+        <w:t xml:space="preserve"> </w:t>
+      </w:r>
+      <w:proofErr w:type="spellStart"/>
+      <w:r>
+        <w:rPr>
+          <w:lang w:val="en-GB"/>
+        </w:rPr>
+        <w:t>worker_id</w:t>
+      </w:r>
+      <w:proofErr w:type="spellEnd"/>
+      <w:r>
+        <w:rPr>
+          <w:lang w:val="en-GB"/>
+        </w:rPr>
+        <w:t xml:space="preserve"> | </w:t>
       </w:r>
       <w:proofErr w:type="spellStart"/>
       <w:r>
@@ -8862,7 +9021,7 @@
         <w:rPr>
           <w:lang w:val="en-GB"/>
         </w:rPr>
-        <w:t>=</w:t>
+        <w:t xml:space="preserve"> | </w:t>
       </w:r>
       <w:proofErr w:type="spellStart"/>
       <w:r>
@@ -8871,150 +9030,6 @@
         </w:rPr>
         <w:t>last_name</w:t>
       </w:r>
-      <w:proofErr w:type="gramStart"/>
-      <w:r>
-        <w:rPr>
-          <w:lang w:val="en-GB"/>
-        </w:rPr>
-        <w:t>,last</w:t>
-      </w:r>
-      <w:proofErr w:type="gramEnd"/>
-      <w:r>
-        <w:rPr>
-          <w:lang w:val="en-GB"/>
-        </w:rPr>
-        <w:t>_name</w:t>
-      </w:r>
-      <w:proofErr w:type="spellEnd"/>
-      <w:r>
-        <w:rPr>
-          <w:lang w:val="en-GB"/>
-        </w:rPr>
-        <w:t>=</w:t>
-      </w:r>
-      <w:proofErr w:type="spellStart"/>
-      <w:r>
-        <w:rPr>
-          <w:lang w:val="en-GB"/>
-        </w:rPr>
-        <w:t>first_name</w:t>
-      </w:r>
-      <w:proofErr w:type="spellEnd"/>
-      <w:r>
-        <w:rPr>
-          <w:lang w:val="en-GB"/>
-        </w:rPr>
-        <w:t>;</w:t>
-      </w:r>
-    </w:p>
-    <w:p>
-      <w:pPr>
-        <w:rPr>
-          <w:lang w:val="en-GB"/>
-        </w:rPr>
-      </w:pPr>
-      <w:r>
-        <w:rPr>
-          <w:lang w:val="en-GB"/>
-        </w:rPr>
-        <w:t>UPDATE 8</w:t>
-      </w:r>
-    </w:p>
-    <w:p>
-      <w:pPr>
-        <w:rPr>
-          <w:lang w:val="en-GB"/>
-        </w:rPr>
-      </w:pPr>
-      <w:r>
-        <w:rPr>
-          <w:lang w:val="en-GB"/>
-        </w:rPr>
-        <w:t xml:space="preserve">SELECT </w:t>
-      </w:r>
-      <w:proofErr w:type="spellStart"/>
-      <w:r>
-        <w:rPr>
-          <w:lang w:val="en-GB"/>
-        </w:rPr>
-        <w:t>worker_id</w:t>
-      </w:r>
-      <w:proofErr w:type="gramStart"/>
-      <w:r>
-        <w:rPr>
-          <w:lang w:val="en-GB"/>
-        </w:rPr>
-        <w:t>,first</w:t>
-      </w:r>
-      <w:proofErr w:type="gramEnd"/>
-      <w:r>
-        <w:rPr>
-          <w:lang w:val="en-GB"/>
-        </w:rPr>
-        <w:t>_name,last_name</w:t>
-      </w:r>
-      <w:proofErr w:type="spellEnd"/>
-    </w:p>
-    <w:p>
-      <w:pPr>
-        <w:rPr>
-          <w:lang w:val="en-GB"/>
-        </w:rPr>
-      </w:pPr>
-      <w:r>
-        <w:rPr>
-          <w:lang w:val="en-GB"/>
-        </w:rPr>
-        <w:t>FROM worker;</w:t>
-      </w:r>
-    </w:p>
-    <w:p>
-      <w:pPr>
-        <w:rPr>
-          <w:lang w:val="en-GB"/>
-        </w:rPr>
-      </w:pPr>
-      <w:r>
-        <w:rPr>
-          <w:lang w:val="en-GB"/>
-        </w:rPr>
-        <w:t xml:space="preserve"> </w:t>
-      </w:r>
-      <w:proofErr w:type="spellStart"/>
-      <w:r>
-        <w:rPr>
-          <w:lang w:val="en-GB"/>
-        </w:rPr>
-        <w:t>worker_id</w:t>
-      </w:r>
-      <w:proofErr w:type="spellEnd"/>
-      <w:r>
-        <w:rPr>
-          <w:lang w:val="en-GB"/>
-        </w:rPr>
-        <w:t xml:space="preserve"> | </w:t>
-      </w:r>
-      <w:proofErr w:type="spellStart"/>
-      <w:r>
-        <w:rPr>
-          <w:lang w:val="en-GB"/>
-        </w:rPr>
-        <w:t>first_name</w:t>
-      </w:r>
-      <w:proofErr w:type="spellEnd"/>
-      <w:r>
-        <w:rPr>
-          <w:lang w:val="en-GB"/>
-        </w:rPr>
-        <w:t xml:space="preserve"> | </w:t>
-      </w:r>
-      <w:proofErr w:type="spellStart"/>
-      <w:r>
-        <w:rPr>
-          <w:lang w:val="en-GB"/>
-        </w:rPr>
-        <w:t>last_name</w:t>
-      </w:r>
       <w:proofErr w:type="spellEnd"/>
     </w:p>
     <w:p>
@@ -9040,7 +9055,6 @@
         <w:rPr>
           <w:lang w:val="en-GB"/>
         </w:rPr>
-        <w:lastRenderedPageBreak/>
         <w:t xml:space="preserve">         1 | </w:t>
       </w:r>
       <w:proofErr w:type="spellStart"/>

</xml_diff>